<commit_message>
Réorganisation du projet avec un dossier Code
</commit_message>
<xml_diff>
--- a/Documentation/Contexte et description architecture.docx
+++ b/Documentation/Contexte et description architecture.docx
@@ -4,8 +4,21 @@
   <w:body>
     <w:p>
       <w:r>
-        <w:t>Maxim Pozdnyakov, Yoann Périquoi</w:t>
-      </w:r>
+        <w:t xml:space="preserve">Maxim </w:t>
+      </w:r>
+      <w:proofErr w:type="spellStart"/>
+      <w:r>
+        <w:t>Pozdnyakov</w:t>
+      </w:r>
+      <w:proofErr w:type="spellEnd"/>
+      <w:r>
+        <w:t xml:space="preserve">, Yoann </w:t>
+      </w:r>
+      <w:proofErr w:type="spellStart"/>
+      <w:r>
+        <w:t>Périquoi</w:t>
+      </w:r>
+      <w:proofErr w:type="spellEnd"/>
     </w:p>
     <w:p/>
     <w:p>
@@ -67,7 +80,15 @@
         <w:t xml:space="preserve">, </w:t>
       </w:r>
       <w:r>
-        <w:t xml:space="preserve">et plus particulièrement les joueurs de football. Nous avons voulu créer une application du style « Ligue fantasy » ou du mode Fifa Ultimate Team de Fifa qui </w:t>
+        <w:t xml:space="preserve">et plus particulièrement les joueurs de football. Nous avons voulu créer une application du style « Ligue fantasy » ou du mode Fifa </w:t>
+      </w:r>
+      <w:proofErr w:type="spellStart"/>
+      <w:r>
+        <w:t>Ultimate</w:t>
+      </w:r>
+      <w:proofErr w:type="spellEnd"/>
+      <w:r>
+        <w:t xml:space="preserve"> Team de Fifa qui </w:t>
       </w:r>
       <w:r>
         <w:t>est un jeu où les participants endossent le rôle de propriétaires d'équipes sportive</w:t>
@@ -101,6 +122,9 @@
       </w:r>
       <w:r>
         <w:t>.</w:t>
+      </w:r>
+      <w:r>
+        <w:t xml:space="preserve"> Tout cela pour un objectif, </w:t>
       </w:r>
     </w:p>
     <w:p>
@@ -189,7 +213,15 @@
       </w:pPr>
       <w:r>
         <w:tab/>
-        <w:t>Dans notre projet, nous avons mis en place un modèle MVC, ou modèle métier, vue, contrôleur. Celui-ci consiste en la séparation du code de la vue, du métier et de la place de classe « manager » qui sont représenté par les controller.</w:t>
+        <w:t xml:space="preserve">Dans notre projet, nous avons mis en place un modèle MVC, ou modèle métier, vue, contrôleur. Celui-ci consiste en la séparation du code de la vue, du métier et de la place de classe « manager » qui sont représenté par les </w:t>
+      </w:r>
+      <w:proofErr w:type="spellStart"/>
+      <w:r>
+        <w:t>controller</w:t>
+      </w:r>
+      <w:proofErr w:type="spellEnd"/>
+      <w:r>
+        <w:t>.</w:t>
       </w:r>
     </w:p>
     <w:p>
@@ -205,7 +237,15 @@
         <w:jc w:val="both"/>
       </w:pPr>
       <w:r>
-        <w:t xml:space="preserve">On observe en haut à gauche le dossier représentant le modèle, à droite celui représentant les contrôleurs et enfin en bas les code-behind de </w:t>
+        <w:t>On observe en haut à gauche le dossier représentant le modèle, à droite celui représentant les contrôleurs et enfin en bas les code-</w:t>
+      </w:r>
+      <w:proofErr w:type="spellStart"/>
+      <w:r>
+        <w:t>behind</w:t>
+      </w:r>
+      <w:proofErr w:type="spellEnd"/>
+      <w:r>
+        <w:t xml:space="preserve"> de </w:t>
       </w:r>
       <w:r>
         <w:t>toutes les vues.</w:t>
@@ -360,8 +400,13 @@
         <w:t>des interactions</w:t>
       </w:r>
       <w:r>
-        <w:t xml:space="preserve"> avec base de données Firebase</w:t>
-      </w:r>
+        <w:t xml:space="preserve"> avec base de données </w:t>
+      </w:r>
+      <w:proofErr w:type="spellStart"/>
+      <w:r>
+        <w:t>Firebase</w:t>
+      </w:r>
+      <w:proofErr w:type="spellEnd"/>
       <w:r>
         <w:t>. Par la suite, il y a la présente des manager pour les packs et les joueurs.</w:t>
       </w:r>
@@ -465,7 +510,23 @@
         <w:t xml:space="preserve">Pour finir </w:t>
       </w:r>
       <w:r>
-        <w:t>nous retrouvons le code-behind de la vue avec la logique implémentée via les contrôleurs observé plus haut. Les vues utilisent tout particulièrement les adapter afin d’afficher et de remplir les RecycleView.</w:t>
+        <w:t>nous retrouvons le code-</w:t>
+      </w:r>
+      <w:proofErr w:type="spellStart"/>
+      <w:r>
+        <w:t>behind</w:t>
+      </w:r>
+      <w:proofErr w:type="spellEnd"/>
+      <w:r>
+        <w:t xml:space="preserve"> de la vue avec la logique implémentée via les contrôleurs observé plus haut. Les vues utilisent tout particulièrement les adapter afin d’afficher et de remplir les </w:t>
+      </w:r>
+      <w:proofErr w:type="spellStart"/>
+      <w:r>
+        <w:t>RecycleView</w:t>
+      </w:r>
+      <w:proofErr w:type="spellEnd"/>
+      <w:r>
+        <w:t>.</w:t>
       </w:r>
     </w:p>
     <w:p>

</xml_diff>